<commit_message>
almost completed capstone two project proposal
</commit_message>
<xml_diff>
--- a/7.1.2 Capstone Two - Project Proposal/Capstone Two - Project Proposal - Trent Leslie.docx
+++ b/7.1.2 Capstone Two - Project Proposal/Capstone Two - Project Proposal - Trent Leslie.docx
@@ -6,233 +6,318 @@
       <w:pPr>
         <w:spacing w:after="0" w:line="240" w:lineRule="auto"/>
         <w:rPr>
-          <w:rFonts w:ascii="Times New Roman" w:eastAsia="Times New Roman" w:hAnsi="Times New Roman" w:cs="Times New Roman"/>
+          <w:rFonts w:eastAsia="Times New Roman" w:cstheme="minorHAnsi"/>
+          <w:sz w:val="32"/>
+          <w:szCs w:val="32"/>
+        </w:rPr>
+      </w:pPr>
+      <w:r>
+        <w:rPr>
+          <w:rFonts w:eastAsia="Times New Roman" w:cstheme="minorHAnsi"/>
+          <w:b/>
+          <w:bCs/>
+          <w:color w:val="000000"/>
+          <w:sz w:val="32"/>
+          <w:szCs w:val="32"/>
+          <w:u w:val="single"/>
+        </w:rPr>
+        <w:t>Capstone Two</w:t>
+      </w:r>
+      <w:r>
+        <w:rPr>
+          <w:rFonts w:eastAsia="Times New Roman" w:cstheme="minorHAnsi"/>
+          <w:b/>
+          <w:bCs/>
+          <w:color w:val="000000"/>
+          <w:sz w:val="32"/>
+          <w:szCs w:val="32"/>
+          <w:u w:val="single"/>
+        </w:rPr>
+        <w:t>: Model</w:t>
+      </w:r>
+      <w:r>
+        <w:rPr>
+          <w:rFonts w:eastAsia="Times New Roman" w:cstheme="minorHAnsi"/>
+          <w:b/>
+          <w:bCs/>
+          <w:color w:val="000000"/>
+          <w:sz w:val="32"/>
+          <w:szCs w:val="32"/>
+          <w:u w:val="single"/>
+        </w:rPr>
+        <w:t>ing</w:t>
+      </w:r>
+      <w:r>
+        <w:rPr>
+          <w:rFonts w:eastAsia="Times New Roman" w:cstheme="minorHAnsi"/>
+          <w:b/>
+          <w:bCs/>
+          <w:color w:val="000000"/>
+          <w:sz w:val="32"/>
+          <w:szCs w:val="32"/>
+          <w:u w:val="single"/>
+        </w:rPr>
+        <w:t xml:space="preserve"> Clarification Efficiency of Beer Recipes</w:t>
+      </w:r>
+    </w:p>
+    <w:p>
+      <w:pPr>
+        <w:spacing w:after="0" w:line="240" w:lineRule="auto"/>
+        <w:rPr>
+          <w:rFonts w:eastAsia="Times New Roman" w:cstheme="minorHAnsi"/>
           <w:sz w:val="24"/>
           <w:szCs w:val="24"/>
         </w:rPr>
       </w:pPr>
-      <w:r>
-        <w:rPr>
-          <w:rFonts w:ascii="Arial" w:eastAsia="Times New Roman" w:hAnsi="Arial" w:cs="Arial"/>
-          <w:b/>
-          <w:bCs/>
-          <w:color w:val="000000"/>
-          <w:u w:val="single"/>
-        </w:rPr>
-        <w:t>Idea 1: Model Clarification Efficiency of Beer Recipes</w:t>
+    </w:p>
+    <w:p>
+      <w:pPr>
+        <w:rPr>
+          <w:b/>
+          <w:bCs/>
+        </w:rPr>
+      </w:pPr>
+      <w:r>
+        <w:rPr>
+          <w:b/>
+          <w:bCs/>
+        </w:rPr>
+        <w:t>P</w:t>
+      </w:r>
+      <w:r>
+        <w:rPr>
+          <w:b/>
+          <w:bCs/>
+        </w:rPr>
+        <w:t>roblem Statement Formation</w:t>
+      </w:r>
+    </w:p>
+    <w:p>
+      <w:r>
+        <w:t>In an attempt to provide better expectations of clarification efficiency</w:t>
+      </w:r>
+      <w:r>
+        <w:t xml:space="preserve"> by the end of August 2021</w:t>
+      </w:r>
+      <w:r>
+        <w:t>, what are the top three contributing features of beer recipe and process parameters to clarification efficiency? Do these features directly or indirectly relate to clarification efficiency?</w:t>
+      </w:r>
+    </w:p>
+    <w:p>
+      <w:pPr>
+        <w:rPr>
+          <w:b/>
+          <w:bCs/>
+        </w:rPr>
+      </w:pPr>
+      <w:r>
+        <w:rPr>
+          <w:b/>
+          <w:bCs/>
+        </w:rPr>
+        <w:t>Context</w:t>
+      </w:r>
+    </w:p>
+    <w:p>
+      <w:r>
+        <w:t>In beer production, a major component of the process is clarification, where the fully fermented and chilled beer is run</w:t>
+      </w:r>
+      <w:r>
+        <w:t xml:space="preserve"> from a fermenter</w:t>
+      </w:r>
+      <w:r>
+        <w:t xml:space="preserve"> through a </w:t>
+      </w:r>
+      <w:r>
+        <w:t xml:space="preserve">separator </w:t>
+      </w:r>
+      <w:r>
+        <w:t>(aka</w:t>
+      </w:r>
+      <w:r>
+        <w:t xml:space="preserve"> </w:t>
+      </w:r>
+      <w:r>
+        <w:t>centrifug</w:t>
+      </w:r>
+      <w:r>
+        <w:t>e</w:t>
+      </w:r>
+      <w:r>
+        <w:t>)</w:t>
+      </w:r>
+      <w:r>
+        <w:t xml:space="preserve"> and into a brite tank. The beer is then carbonated in the brite tank and packaged into kegs, cans, bottles, </w:t>
+      </w:r>
+      <w:r>
+        <w:t>etc.</w:t>
+      </w:r>
+      <w:r>
+        <w:t xml:space="preserve"> from there.</w:t>
+      </w:r>
+      <w:r>
+        <w:t xml:space="preserve"> For Angry Shrub Brewing,</w:t>
+      </w:r>
+      <w:r>
+        <w:t xml:space="preserve"> </w:t>
+      </w:r>
+      <w:r>
+        <w:t>a regional production brewery in the Midwest, t</w:t>
+      </w:r>
+      <w:r>
+        <w:t xml:space="preserve">argeting the final packaged volume of beer is critical to delivering the volume requested by sales while also not overshooting volume that results in wasted product. For new beer recipes, the </w:t>
+      </w:r>
+      <w:r>
+        <w:t xml:space="preserve">current </w:t>
+      </w:r>
+      <w:r>
+        <w:t>approach is to essentially go by beer style and hope for the best. This</w:t>
+      </w:r>
+      <w:r>
+        <w:t xml:space="preserve"> developed</w:t>
+      </w:r>
+      <w:r>
+        <w:t xml:space="preserve"> model would look at clarification efficiencies across more than 2</w:t>
+      </w:r>
+      <w:r>
+        <w:t>5</w:t>
+      </w:r>
+      <w:r>
+        <w:t xml:space="preserve">0 beer recipes, some of which have been brewed dozens of times. This would include beer recipe features such as fraction of base malt, </w:t>
+      </w:r>
+      <w:proofErr w:type="spellStart"/>
+      <w:r>
+        <w:t>lbs</w:t>
+      </w:r>
+      <w:proofErr w:type="spellEnd"/>
+      <w:r>
+        <w:t>/BBL of hot side and dry hop</w:t>
+      </w:r>
+      <w:r>
+        <w:t>s</w:t>
+      </w:r>
+      <w:r>
+        <w:t>, and use of any clarification agents. Process features would include rate of clarification, fermenter temperature at time of clarification, and time between start of chilling in the fermenter and clarification.</w:t>
+      </w:r>
+    </w:p>
+    <w:p>
+      <w:pPr>
+        <w:rPr>
+          <w:b/>
+          <w:bCs/>
+        </w:rPr>
+      </w:pPr>
+      <w:r>
+        <w:rPr>
+          <w:b/>
+          <w:bCs/>
+        </w:rPr>
+        <w:t>Criteria for Success</w:t>
+      </w:r>
+    </w:p>
+    <w:p>
+      <w:r>
+        <w:t>The criteri</w:t>
+      </w:r>
+      <w:r>
+        <w:t>on for success is a model that identifies and uses at least three recipe and process parameters that contribute to clarification efficiency. This will allow for more reliably hitting requested volumes without overshooting to the point of waste.</w:t>
+      </w:r>
+    </w:p>
+    <w:p>
+      <w:r>
+        <w:t>Deliverables for this project include a slide deck and project report.</w:t>
+      </w:r>
+    </w:p>
+    <w:p>
+      <w:pPr>
+        <w:rPr>
+          <w:b/>
+          <w:bCs/>
+        </w:rPr>
+      </w:pPr>
+      <w:r>
+        <w:rPr>
+          <w:b/>
+          <w:bCs/>
+        </w:rPr>
+        <w:t>Scope of Solution Space</w:t>
+      </w:r>
+    </w:p>
+    <w:p>
+      <w:r>
+        <w:t>This solution space involves fully fermented and chilled beer being clarified through a centrifuge without a filter and using historical batch data.</w:t>
+      </w:r>
+    </w:p>
+    <w:p>
+      <w:pPr>
+        <w:rPr>
+          <w:b/>
+          <w:bCs/>
+        </w:rPr>
+      </w:pPr>
+      <w:r>
+        <w:rPr>
+          <w:b/>
+          <w:bCs/>
+        </w:rPr>
+        <w:t>Constraints</w:t>
+      </w:r>
+    </w:p>
+    <w:p>
+      <w:r>
+        <w:t>The constraint for this project is available data being limited to batch data. That is, no data involving tag historian data from the actual clarification runs will be processed and available for analysis. If this project does not reveal any good candidate features, the investment of time into wrangling tag historian data will be reconsidered.</w:t>
+      </w:r>
+    </w:p>
+    <w:p>
+      <w:pPr>
+        <w:rPr>
+          <w:b/>
+          <w:bCs/>
+        </w:rPr>
+      </w:pPr>
+      <w:r>
+        <w:rPr>
+          <w:b/>
+          <w:bCs/>
+        </w:rPr>
+        <w:t>Stakeholders</w:t>
       </w:r>
     </w:p>
     <w:p>
       <w:pPr>
         <w:spacing w:after="0" w:line="240" w:lineRule="auto"/>
-        <w:rPr>
-          <w:rFonts w:ascii="Times New Roman" w:eastAsia="Times New Roman" w:hAnsi="Times New Roman" w:cs="Times New Roman"/>
-          <w:sz w:val="24"/>
-          <w:szCs w:val="24"/>
-        </w:rPr>
-      </w:pPr>
+      </w:pPr>
+      <w:r>
+        <w:t>Michael Scott, Director of Brewing Operations</w:t>
+      </w:r>
     </w:p>
     <w:p>
       <w:pPr>
         <w:spacing w:after="0" w:line="240" w:lineRule="auto"/>
-        <w:rPr>
-          <w:rFonts w:ascii="Times New Roman" w:eastAsia="Times New Roman" w:hAnsi="Times New Roman" w:cs="Times New Roman"/>
-          <w:sz w:val="24"/>
-          <w:szCs w:val="24"/>
-        </w:rPr>
-      </w:pPr>
-      <w:r>
-        <w:rPr>
-          <w:rFonts w:ascii="Arial" w:eastAsia="Times New Roman" w:hAnsi="Arial" w:cs="Arial"/>
-          <w:color w:val="000000"/>
-        </w:rPr>
-        <w:t>Goal: Find what features contribute to clarification efficiency in beer.</w:t>
+      </w:pPr>
+      <w:r>
+        <w:t>Andy Bernard, Head Brewer</w:t>
       </w:r>
     </w:p>
     <w:p>
       <w:pPr>
         <w:spacing w:after="0" w:line="240" w:lineRule="auto"/>
-        <w:rPr>
-          <w:rFonts w:ascii="Times New Roman" w:eastAsia="Times New Roman" w:hAnsi="Times New Roman" w:cs="Times New Roman"/>
-          <w:sz w:val="24"/>
-          <w:szCs w:val="24"/>
-        </w:rPr>
-      </w:pPr>
-    </w:p>
-    <w:p>
-      <w:pPr>
-        <w:spacing w:after="0" w:line="240" w:lineRule="auto"/>
-        <w:rPr>
-          <w:rFonts w:ascii="Times New Roman" w:eastAsia="Times New Roman" w:hAnsi="Times New Roman" w:cs="Times New Roman"/>
-          <w:sz w:val="24"/>
-          <w:szCs w:val="24"/>
-        </w:rPr>
-      </w:pPr>
-      <w:r>
-        <w:rPr>
-          <w:rFonts w:ascii="Arial" w:eastAsia="Times New Roman" w:hAnsi="Arial" w:cs="Arial"/>
-          <w:color w:val="000000"/>
-        </w:rPr>
-        <w:t>Dataset: This will come from historical clarification data of over 200 beer recipes in a production facility. I will need to compile this data from the PostgreSQL production database. </w:t>
-      </w:r>
-    </w:p>
-    <w:p>
-      <w:pPr>
-        <w:spacing w:after="0" w:line="240" w:lineRule="auto"/>
-        <w:rPr>
-          <w:rFonts w:ascii="Times New Roman" w:eastAsia="Times New Roman" w:hAnsi="Times New Roman" w:cs="Times New Roman"/>
-          <w:sz w:val="24"/>
-          <w:szCs w:val="24"/>
-        </w:rPr>
-      </w:pPr>
-    </w:p>
-    <w:p>
-      <w:pPr>
-        <w:spacing w:after="0" w:line="240" w:lineRule="auto"/>
-        <w:rPr>
-          <w:rFonts w:ascii="Times New Roman" w:eastAsia="Times New Roman" w:hAnsi="Times New Roman" w:cs="Times New Roman"/>
-          <w:sz w:val="24"/>
-          <w:szCs w:val="24"/>
-        </w:rPr>
-      </w:pPr>
-      <w:r>
-        <w:rPr>
-          <w:rFonts w:ascii="Arial" w:eastAsia="Times New Roman" w:hAnsi="Arial" w:cs="Arial"/>
-          <w:color w:val="000000"/>
-        </w:rPr>
-        <w:t xml:space="preserve">Outline: Targeting the final packaged volume of beer in a brewery production facility is critical to delivering the volume requested by sales while also not overshooting volume that results in wasted product. For new brands and beer recipes, the approach is to essentially go by beer style and hope for the best. This model would look at clarification efficiencies across more than 200 beer recipes, some of which have been brewed dozens of times. This would include beer recipe features such as fraction of base malt, </w:t>
+      </w:pPr>
+      <w:r>
+        <w:t xml:space="preserve">Dwight </w:t>
       </w:r>
       <w:proofErr w:type="spellStart"/>
       <w:r>
-        <w:rPr>
-          <w:rFonts w:ascii="Arial" w:eastAsia="Times New Roman" w:hAnsi="Arial" w:cs="Arial"/>
-          <w:color w:val="000000"/>
-        </w:rPr>
-        <w:t>lbs</w:t>
+        <w:t>Schrute</w:t>
       </w:r>
       <w:proofErr w:type="spellEnd"/>
       <w:r>
-        <w:rPr>
-          <w:rFonts w:ascii="Arial" w:eastAsia="Times New Roman" w:hAnsi="Arial" w:cs="Arial"/>
-          <w:color w:val="000000"/>
-        </w:rPr>
-        <w:t>/BBL of hot side and dry hop, and use of any clarification agents. Process features would include rate of clarification, fermenter temperature at time of clarification, and time between start of chilling in the fermenter and clarification.</w:t>
-      </w:r>
-    </w:p>
-    <w:p>
-      <w:pPr>
-        <w:rPr>
-          <w:b/>
-          <w:bCs/>
-        </w:rPr>
-      </w:pPr>
-    </w:p>
-    <w:p>
-      <w:pPr>
-        <w:rPr>
-          <w:b/>
-          <w:bCs/>
-        </w:rPr>
-      </w:pPr>
-    </w:p>
-    <w:p>
-      <w:pPr>
-        <w:rPr>
-          <w:b/>
-          <w:bCs/>
-        </w:rPr>
-      </w:pPr>
-      <w:r>
-        <w:rPr>
-          <w:b/>
-          <w:bCs/>
-        </w:rPr>
-        <w:t>Problem Statement Formation</w:t>
-      </w:r>
-    </w:p>
-    <w:p/>
-    <w:p>
-      <w:pPr>
-        <w:rPr>
-          <w:b/>
-          <w:bCs/>
-        </w:rPr>
-      </w:pPr>
-      <w:r>
-        <w:rPr>
-          <w:b/>
-          <w:bCs/>
-        </w:rPr>
-        <w:t>Context</w:t>
-      </w:r>
-    </w:p>
-    <w:p/>
-    <w:p>
-      <w:pPr>
-        <w:rPr>
-          <w:b/>
-          <w:bCs/>
-        </w:rPr>
-      </w:pPr>
-      <w:r>
-        <w:rPr>
-          <w:b/>
-          <w:bCs/>
-        </w:rPr>
-        <w:t>Criteria for Success</w:t>
-      </w:r>
-    </w:p>
-    <w:p/>
-    <w:p>
-      <w:pPr>
-        <w:rPr>
-          <w:b/>
-          <w:bCs/>
-        </w:rPr>
-      </w:pPr>
-      <w:r>
-        <w:rPr>
-          <w:b/>
-          <w:bCs/>
-        </w:rPr>
-        <w:t>Scope of Solution Space</w:t>
-      </w:r>
-    </w:p>
-    <w:p/>
-    <w:p>
-      <w:pPr>
-        <w:rPr>
-          <w:b/>
-          <w:bCs/>
-        </w:rPr>
-      </w:pPr>
-      <w:r>
-        <w:rPr>
-          <w:b/>
-          <w:bCs/>
-        </w:rPr>
-        <w:t>Constraints</w:t>
-      </w:r>
-    </w:p>
-    <w:p/>
-    <w:p>
-      <w:pPr>
-        <w:rPr>
-          <w:b/>
-          <w:bCs/>
-        </w:rPr>
-      </w:pPr>
-      <w:r>
-        <w:rPr>
-          <w:b/>
-          <w:bCs/>
-        </w:rPr>
-        <w:t>Stakeholders</w:t>
-      </w:r>
-    </w:p>
-    <w:p/>
-    <w:p>
-      <w:pPr>
+        <w:t>, Quality Manager</w:t>
+      </w:r>
+    </w:p>
+    <w:p>
+      <w:pPr>
+        <w:spacing w:before="240"/>
         <w:rPr>
           <w:b/>
           <w:bCs/>
@@ -244,6 +329,15 @@
           <w:bCs/>
         </w:rPr>
         <w:t>Data Sources</w:t>
+      </w:r>
+    </w:p>
+    <w:p>
+      <w:pPr>
+        <w:spacing w:before="240"/>
+      </w:pPr>
+      <w:r>
+        <w:lastRenderedPageBreak/>
+        <w:t>The primary source for these datasets is the production brewery’s production batch database.</w:t>
       </w:r>
     </w:p>
     <w:p>
@@ -318,177 +412,45 @@
         <w:t>). The focus of this will be hops (a type) added in the boil kettle, whirlpool, and fermenter (locations).</w:t>
       </w:r>
     </w:p>
-    <w:p/>
-    <w:p/>
-    <w:p/>
-    <w:p>
-      <w:r>
-        <w:rPr>
-          <w:b/>
-          <w:bCs/>
-          <w:lang w:val="en-AU"/>
-        </w:rPr>
-        <w:t xml:space="preserve">Hypothesis: </w:t>
-      </w:r>
-      <w:r>
-        <w:rPr>
-          <w:i/>
-          <w:iCs/>
-          <w:lang w:val="en-AU"/>
-        </w:rPr>
-        <w:t xml:space="preserve">Create a Hypothesis with an emphasis on SMART principles. </w:t>
-      </w:r>
-      <w:r>
-        <w:rPr>
-          <w:b/>
-          <w:bCs/>
-          <w:i/>
-          <w:iCs/>
-          <w:lang w:val="en-AU"/>
-        </w:rPr>
-        <w:t xml:space="preserve">(S – Specific, M – Measurable, A – Achievable, R – Realistic, T – Timebound). </w:t>
-      </w:r>
-      <w:r>
-        <w:rPr>
-          <w:lang w:val="en-AU"/>
-        </w:rPr>
-        <w:t xml:space="preserve">If you cannot do this, you </w:t>
-      </w:r>
-      <w:r>
-        <w:rPr>
-          <w:b/>
-          <w:bCs/>
-          <w:lang w:val="en-AU"/>
-        </w:rPr>
-        <w:t>do not</w:t>
-      </w:r>
-      <w:r>
-        <w:rPr>
-          <w:lang w:val="en-AU"/>
-        </w:rPr>
-        <w:t xml:space="preserve"> have a good grasp on the business problem.</w:t>
-      </w:r>
-    </w:p>
-    <w:p>
-      <w:r>
-        <w:rPr>
-          <w:b/>
-          <w:bCs/>
-          <w:lang w:val="en-AU"/>
-        </w:rPr>
-        <w:t xml:space="preserve">Context: </w:t>
-      </w:r>
-      <w:r>
-        <w:rPr>
-          <w:lang w:val="en-AU"/>
-        </w:rPr>
-        <w:t xml:space="preserve">With context, we have </w:t>
-      </w:r>
-      <w:r>
-        <w:rPr>
-          <w:b/>
-          <w:bCs/>
-          <w:u w:val="single"/>
-          <w:lang w:val="en-AU"/>
-        </w:rPr>
-        <w:t xml:space="preserve">clearly identified the problem at hand </w:t>
-      </w:r>
-      <w:r>
-        <w:rPr>
-          <w:lang w:val="en-AU"/>
-        </w:rPr>
-        <w:t xml:space="preserve">and have elucidated on how our initiative may solve this problem, alongside the commercial implications this will have on the business. </w:t>
-      </w:r>
-    </w:p>
-    <w:p>
-      <w:r>
-        <w:rPr>
-          <w:b/>
-          <w:bCs/>
-          <w:lang w:val="en-AU"/>
-        </w:rPr>
-        <w:t>Criteria for Success</w:t>
-      </w:r>
-      <w:r>
-        <w:rPr>
-          <w:lang w:val="en-AU"/>
-        </w:rPr>
-        <w:t>: Clearly defining the criteria for success ensures that the scope of your work is clearly defined and understood. Otherwise, if this isn’t defined – your work will never end which will result in mismatched expectations.</w:t>
-      </w:r>
-    </w:p>
-    <w:p>
-      <w:r>
-        <w:rPr>
-          <w:b/>
-          <w:bCs/>
-          <w:lang w:val="en-AU"/>
-        </w:rPr>
-        <w:t xml:space="preserve">Scope of Solution Space: </w:t>
-      </w:r>
-      <w:r>
-        <w:rPr>
-          <w:lang w:val="en-AU"/>
-        </w:rPr>
-        <w:t>Scoping out the solution space ensures that the business initiative is SPECIFIC for a certain segment or area. This prevents solutions that have been developed being scaled and applied for all other business units that the solution may not be responsible or scalable for.</w:t>
-      </w:r>
-    </w:p>
-    <w:p>
-      <w:r>
-        <w:rPr>
-          <w:b/>
-          <w:bCs/>
-          <w:lang w:val="en-AU"/>
-        </w:rPr>
-        <w:t xml:space="preserve">Constraints within Solution Space: </w:t>
-      </w:r>
-      <w:r>
-        <w:rPr>
-          <w:lang w:val="en-AU"/>
-        </w:rPr>
-        <w:t xml:space="preserve">Looking forward, what are the foreseeable problems we are likely to encounter? Could this be stakeholder resistance? Could this be we don’t have access to the right data? </w:t>
-      </w:r>
-    </w:p>
-    <w:p>
-      <w:r>
-        <w:rPr>
-          <w:b/>
-          <w:bCs/>
-          <w:lang w:val="en-AU"/>
-        </w:rPr>
-        <w:t xml:space="preserve">Stakeholders to provide key insight: </w:t>
-      </w:r>
-      <w:r>
-        <w:rPr>
-          <w:lang w:val="en-AU"/>
-        </w:rPr>
-        <w:t>Who are the people I need to speak to, to get the answers I need for my data analysis?</w:t>
-      </w:r>
-    </w:p>
-    <w:p>
-      <w:r>
-        <w:rPr>
-          <w:b/>
-          <w:bCs/>
-          <w:lang w:val="en-AU"/>
-        </w:rPr>
-        <w:t>What key data sources are required</w:t>
-      </w:r>
-      <w:r>
-        <w:rPr>
-          <w:lang w:val="en-AU"/>
-        </w:rPr>
-        <w:t>?</w:t>
-      </w:r>
-    </w:p>
-    <w:p>
-      <w:r>
-        <w:rPr>
-          <w:lang w:val="en-AU"/>
-        </w:rPr>
-        <w:t>Based off my discussions with the key stakeholders – can we clearly list out all the data sources we need so we can make a highly targeted request as opposed to a scatter-gun approach where we ask for a bit of everything?</w:t>
-      </w:r>
-    </w:p>
-    <w:p/>
+    <w:p>
+      <w:r>
+        <w:t>Data Source 4: Clarification Agent Recipes</w:t>
+      </w:r>
+    </w:p>
+    <w:p>
+      <w:r>
+        <w:t xml:space="preserve">General approach: The general approach will be to unmelt Data Source 2, 3, and 4 to merge with Data Source 1 on Recipe ID. The data will then be wrangled, cleaned, and narrowed down to those features of interest, namely clarification efficiency from Data Source 1. </w:t>
+      </w:r>
+    </w:p>
+    <w:p>
+      <w:r>
+        <w:t>Three modeling approaches will be attempted 1)</w:t>
+      </w:r>
+      <w:r>
+        <w:t xml:space="preserve"> modeling on recipe information from Data Sources 2, 3, and 4 alone, 2)</w:t>
+      </w:r>
+      <w:r>
+        <w:t xml:space="preserve"> </w:t>
+      </w:r>
+      <w:r>
+        <w:t>incorporating</w:t>
+      </w:r>
+      <w:r>
+        <w:t xml:space="preserve"> means from batch data in Data Source 1 with the other datasets, </w:t>
+      </w:r>
+      <w:r>
+        <w:t>and 3</w:t>
+      </w:r>
+      <w:r>
+        <w:t>)</w:t>
+      </w:r>
+      <w:r>
+        <w:t xml:space="preserve"> modeling batch data from Data Source 1 using recipe data from Data Source 2, 3, and 4 in replicate for each batch on Recipe ID. </w:t>
+      </w:r>
+      <w:r>
+        <w:t xml:space="preserve">  </w:t>
+      </w:r>
+    </w:p>
     <w:sectPr>
       <w:pgSz w:w="12240" w:h="15840"/>
       <w:pgMar w:top="1440" w:right="1440" w:bottom="1440" w:left="1440" w:header="720" w:footer="720" w:gutter="0"/>
@@ -901,6 +863,7 @@
   <w:style w:type="character" w:default="1" w:styleId="DefaultParagraphFont">
     <w:name w:val="Default Paragraph Font"/>
     <w:uiPriority w:val="1"/>
+    <w:semiHidden/>
     <w:unhideWhenUsed/>
   </w:style>
   <w:style w:type="table" w:default="1" w:styleId="TableNormal">

</xml_diff>

<commit_message>
Update Capstone Two - Project Proposal - Trent Leslie.docx
</commit_message>
<xml_diff>
--- a/7.1.2 Capstone Two - Project Proposal/Capstone Two - Project Proposal - Trent Leslie.docx
+++ b/7.1.2 Capstone Two - Project Proposal/Capstone Two - Project Proposal - Trent Leslie.docx
@@ -120,7 +120,13 @@
     </w:p>
     <w:p>
       <w:r>
-        <w:t>In beer production, a major component of the process is clarification, where the fully fermented and chilled beer is run</w:t>
+        <w:t>In beer production, a major component of the process is clarification, where</w:t>
+      </w:r>
+      <w:r>
+        <w:t>in</w:t>
+      </w:r>
+      <w:r>
+        <w:t xml:space="preserve"> the fully fermented and chilled beer is run</w:t>
       </w:r>
       <w:r>
         <w:t xml:space="preserve"> from a fermenter</w:t>
@@ -156,7 +162,13 @@
         <w:t xml:space="preserve"> from there.</w:t>
       </w:r>
       <w:r>
-        <w:t xml:space="preserve"> For Angry Shrub Brewing,</w:t>
+        <w:t xml:space="preserve"> For Angry </w:t>
+      </w:r>
+      <w:r>
+        <w:t>Bush</w:t>
+      </w:r>
+      <w:r>
+        <w:t xml:space="preserve"> Brewing,</w:t>
       </w:r>
       <w:r>
         <w:t xml:space="preserve"> </w:t>
@@ -197,7 +209,13 @@
         <w:t>s</w:t>
       </w:r>
       <w:r>
-        <w:t>, and use of any clarification agents. Process features would include rate of clarification, fermenter temperature at time of clarification, and time between start of chilling in the fermenter and clarification.</w:t>
+        <w:t xml:space="preserve">, and use of any </w:t>
+      </w:r>
+      <w:r>
+        <w:t>other additives</w:t>
+      </w:r>
+      <w:r>
+        <w:t>. Process features would include rate of clarification, fermenter temperature at time of clarification, and time between start of chilling in the fermenter and clarification.</w:t>
       </w:r>
     </w:p>
     <w:p>
@@ -217,10 +235,13 @@
     </w:p>
     <w:p>
       <w:r>
-        <w:t>The criteri</w:t>
-      </w:r>
-      <w:r>
-        <w:t>on for success is a model that identifies and uses at least three recipe and process parameters that contribute to clarification efficiency. This will allow for more reliably hitting requested volumes without overshooting to the point of waste.</w:t>
+        <w:t xml:space="preserve">The </w:t>
+      </w:r>
+      <w:r>
+        <w:t>primary criterion</w:t>
+      </w:r>
+      <w:r>
+        <w:t xml:space="preserve"> for success is a model that identifies and uses at least three recipe and process parameters that contribute to clarification efficiency. This will allow for more reliably hitting requested volumes without overshooting to the point of waste.</w:t>
       </w:r>
     </w:p>
     <w:p>
@@ -323,11 +344,21 @@
           <w:bCs/>
         </w:rPr>
       </w:pPr>
-      <w:r>
-        <w:rPr>
-          <w:b/>
-          <w:bCs/>
-        </w:rPr>
+    </w:p>
+    <w:p>
+      <w:pPr>
+        <w:spacing w:before="240"/>
+        <w:rPr>
+          <w:b/>
+          <w:bCs/>
+        </w:rPr>
+      </w:pPr>
+      <w:r>
+        <w:rPr>
+          <w:b/>
+          <w:bCs/>
+        </w:rPr>
+        <w:lastRenderedPageBreak/>
         <w:t>Data Sources</w:t>
       </w:r>
     </w:p>
@@ -336,8 +367,13 @@
         <w:spacing w:before="240"/>
       </w:pPr>
       <w:r>
-        <w:lastRenderedPageBreak/>
-        <w:t>The primary source for these datasets is the production brewery’s production batch database.</w:t>
+        <w:t>The primary source for these datasets is the production brewery’s production batch</w:t>
+      </w:r>
+      <w:r>
+        <w:t xml:space="preserve"> Postgres</w:t>
+      </w:r>
+      <w:r>
+        <w:t xml:space="preserve"> database.</w:t>
       </w:r>
     </w:p>
     <w:p>
@@ -414,12 +450,13 @@
     </w:p>
     <w:p>
       <w:r>
-        <w:t>Data Source 4: Clarification Agent Recipes</w:t>
-      </w:r>
-    </w:p>
-    <w:p>
-      <w:r>
-        <w:t xml:space="preserve">General approach: The general approach will be to unmelt Data Source 2, 3, and 4 to merge with Data Source 1 on Recipe ID. The data will then be wrangled, cleaned, and narrowed down to those features of interest, namely clarification efficiency from Data Source 1. </w:t>
+        <w:t>General approach: The general approach will be to unmelt Data Source 2</w:t>
+      </w:r>
+      <w:r>
+        <w:t xml:space="preserve"> and</w:t>
+      </w:r>
+      <w:r>
+        <w:t xml:space="preserve"> 3 to merge with Data Source 1 on Recipe ID. The data will then be wrangled, cleaned, and narrowed down to those features of interest, namely clarification efficiency from Data Source 1. </w:t>
       </w:r>
     </w:p>
     <w:p>
@@ -427,7 +464,13 @@
         <w:t>Three modeling approaches will be attempted 1)</w:t>
       </w:r>
       <w:r>
-        <w:t xml:space="preserve"> modeling on recipe information from Data Sources 2, 3, and 4 alone, 2)</w:t>
+        <w:t xml:space="preserve"> modeling on recipe information from Data Sources 2</w:t>
+      </w:r>
+      <w:r>
+        <w:t xml:space="preserve"> and</w:t>
+      </w:r>
+      <w:r>
+        <w:t xml:space="preserve"> 3 alone, 2)</w:t>
       </w:r>
       <w:r>
         <w:t xml:space="preserve"> </w:t>
@@ -445,7 +488,13 @@
         <w:t>)</w:t>
       </w:r>
       <w:r>
-        <w:t xml:space="preserve"> modeling batch data from Data Source 1 using recipe data from Data Source 2, 3, and 4 in replicate for each batch on Recipe ID. </w:t>
+        <w:t xml:space="preserve"> modeling batch data from Data Source 1 using recipe data from Data Source 2</w:t>
+      </w:r>
+      <w:r>
+        <w:t xml:space="preserve"> and </w:t>
+      </w:r>
+      <w:r>
+        <w:t xml:space="preserve">3 in replicate for each batch on Recipe ID. </w:t>
       </w:r>
       <w:r>
         <w:t xml:space="preserve">  </w:t>

</xml_diff>